<commit_message>
Add samples for footnotes docx.
</commit_message>
<xml_diff>
--- a/samples/fr.opensagres.xdocreport.samples.docxandfreemarker/src/fr/opensagres/xdocreport/samples/docxandfreemarker/DocxProjectWithFreemarkerAndFootnotes.docx
+++ b/samples/fr.opensagres.xdocreport.samples.docxandfreemarker/src/fr/opensagres/xdocreport/samples/docxandfreemarker/DocxProjectWithFreemarkerAndFootnotes.docx
@@ -3,20 +3,6 @@
 <w:document xmlns:ve="http://schemas.openxmlformats.org/markup-compatibility/2006" xmlns:o="urn:schemas-microsoft-com:office:office" xmlns:r="http://schemas.openxmlformats.org/officeDocument/2006/relationships" xmlns:m="http://schemas.openxmlformats.org/officeDocument/2006/math" xmlns:v="urn:schemas-microsoft-com:vml" xmlns:wp="http://schemas.openxmlformats.org/drawingml/2006/wordprocessingDrawing" xmlns:w10="urn:schemas-microsoft-com:office:word" xmlns:w="http://schemas.openxmlformats.org/wordprocessingml/2006/main" xmlns:wne="http://schemas.microsoft.com/office/word/2006/wordml">
   <w:body>
     <w:p>
-      <w:pPr>
-        <w:jc w:val="center"/>
-        <w:rPr>
-          <w:i/>
-          <w:lang w:val="en-US"/>
-        </w:rPr>
-      </w:pPr>
-    </w:p>
-    <w:p>
-      <w:pPr>
-        <w:rPr>
-          <w:lang w:val="en-US"/>
-        </w:rPr>
-      </w:pPr>
       <w:fldSimple w:instr=" MERGEFIELD  &quot;[#list developers as d]&quot;  \* MERGEFORMAT ">
         <w:r>
           <w:rPr>
@@ -25,9 +11,13 @@
           <w:t>«[#list developers as d]»</w:t>
         </w:r>
       </w:fldSimple>
+      <w:r>
+        <w:t xml:space="preserve">Name : </w:t>
+      </w:r>
       <w:fldSimple w:instr=" MERGEFIELD  ${d.name}  \* MERGEFORMAT ">
         <w:r>
           <w:rPr>
+            <w:b/>
             <w:noProof/>
           </w:rPr>
           <w:t>«${d.name}»</w:t>
@@ -36,11 +26,15 @@
       <w:r>
         <w:rPr>
           <w:rStyle w:val="Appelnotedebasdep"/>
+          <w:b/>
         </w:rPr>
         <w:footnoteReference w:id="1"/>
       </w:r>
     </w:p>
     <w:p>
+      <w:r>
+        <w:t xml:space="preserve"> </w:t>
+      </w:r>
       <w:fldSimple w:instr=" MERGEFIELD  [/#list]  \* MERGEFORMAT ">
         <w:r>
           <w:rPr>
@@ -50,9 +44,6 @@
         </w:r>
       </w:fldSimple>
     </w:p>
-    <w:p/>
-    <w:p/>
-    <w:p/>
     <w:sectPr>
       <w:pgSz w:w="11906" w:h="16838"/>
       <w:pgMar w:top="1417" w:right="1417" w:bottom="1417" w:left="1417" w:header="708" w:footer="708" w:gutter="0"/>
@@ -692,7 +683,7 @@
 </file>
 
 <file path=customXml/itemProps1.xml><?xml version="1.0" encoding="utf-8"?>
-<ds:datastoreItem xmlns:ds="http://schemas.openxmlformats.org/officeDocument/2006/customXml" ds:itemID="{8335B88D-89E1-41B7-91B4-13FFA1049CBA}">
+<ds:datastoreItem xmlns:ds="http://schemas.openxmlformats.org/officeDocument/2006/customXml" ds:itemID="{70458A8B-B385-4A58-A30A-3AF636E0BE00}">
   <ds:schemaRefs>
     <ds:schemaRef ds:uri="http://schemas.openxmlformats.org/officeDocument/2006/bibliography"/>
   </ds:schemaRefs>

</xml_diff>